<commit_message>
Feita as alterações. Close #47
</commit_message>
<xml_diff>
--- a/AnaliseProjeto/Documento de Arquitetura.docx
+++ b/AnaliseProjeto/Documento de Arquitetura.docx
@@ -1759,7 +1759,70 @@
           <w:sz w:val="24"/>
           <w:szCs w:val="24"/>
         </w:rPr>
-        <w:t xml:space="preserve">Erick Oliveira, Gilson Caio, Valéria Santos e Thiago de Jesus </w:t>
+        <w:t>Bruna Keila</w:t>
+      </w:r>
+      <w:r>
+        <w:rPr>
+          <w:sz w:val="24"/>
+          <w:szCs w:val="24"/>
+        </w:rPr>
+        <w:t xml:space="preserve">, </w:t>
+      </w:r>
+      <w:r>
+        <w:rPr>
+          <w:sz w:val="24"/>
+          <w:szCs w:val="24"/>
+        </w:rPr>
+        <w:t>Eduardo Santos</w:t>
+      </w:r>
+      <w:r>
+        <w:rPr>
+          <w:sz w:val="24"/>
+          <w:szCs w:val="24"/>
+        </w:rPr>
+        <w:t xml:space="preserve">, </w:t>
+      </w:r>
+      <w:r>
+        <w:rPr>
+          <w:sz w:val="24"/>
+          <w:szCs w:val="24"/>
+        </w:rPr>
+        <w:t>Janaina Ferreira</w:t>
+      </w:r>
+      <w:r>
+        <w:rPr>
+          <w:sz w:val="24"/>
+          <w:szCs w:val="24"/>
+        </w:rPr>
+        <w:t xml:space="preserve"> e Th</w:t>
+      </w:r>
+      <w:r>
+        <w:rPr>
+          <w:sz w:val="24"/>
+          <w:szCs w:val="24"/>
+        </w:rPr>
+        <w:t>alyta</w:t>
+      </w:r>
+      <w:r>
+        <w:rPr>
+          <w:sz w:val="24"/>
+          <w:szCs w:val="24"/>
+        </w:rPr>
+        <w:t xml:space="preserve"> </w:t>
+      </w:r>
+      <w:r>
+        <w:rPr>
+          <w:sz w:val="24"/>
+          <w:szCs w:val="24"/>
+        </w:rPr>
+        <w:t>Costa</w:t>
+      </w:r>
+      <w:r>
+        <w:rPr>
+          <w:sz w:val="24"/>
+          <w:szCs w:val="24"/>
+        </w:rPr>
+        <w:t xml:space="preserve"> </w:t>
       </w:r>
       <w:r>
         <w:rPr>
@@ -3054,6 +3117,7 @@
       </w:pPr>
       <w:r>
         <w:rPr>
+          <w:noProof/>
           <w:sz w:val="24"/>
           <w:szCs w:val="24"/>
           <w:lang w:val="pt-BR"/>
@@ -3525,6 +3589,7 @@
       </w:pPr>
       <w:r>
         <w:rPr>
+          <w:noProof/>
           <w:sz w:val="24"/>
           <w:szCs w:val="24"/>
         </w:rPr>
@@ -3612,6 +3677,7 @@
       </w:pPr>
       <w:r>
         <w:rPr>
+          <w:noProof/>
           <w:lang w:val="pt-BR" w:eastAsia="pt-BR"/>
         </w:rPr>
         <w:drawing>
@@ -3667,7 +3733,23 @@
           <w:szCs w:val="24"/>
           <w:lang w:val="pt-BR"/>
         </w:rPr>
-        <w:t>Figura 3 – Diagrama de Diagrama de Componentes</w:t>
+        <w:t>Figura 3 –</w:t>
+      </w:r>
+      <w:r>
+        <w:rPr>
+          <w:sz w:val="24"/>
+          <w:szCs w:val="24"/>
+          <w:lang w:val="pt-BR"/>
+        </w:rPr>
+        <w:t xml:space="preserve"> </w:t>
+      </w:r>
+      <w:r>
+        <w:rPr>
+          <w:sz w:val="24"/>
+          <w:szCs w:val="24"/>
+          <w:lang w:val="pt-BR"/>
+        </w:rPr>
+        <w:t>Diagrama de Componentes</w:t>
       </w:r>
     </w:p>
     <w:p>
@@ -3699,6 +3781,7 @@
       <w:bookmarkStart w:id="36" w:name="_Toc321036894"/>
       <w:r>
         <w:rPr>
+          <w:noProof/>
           <w:lang w:val="pt-BR"/>
         </w:rPr>
         <w:drawing>
@@ -3818,6 +3901,7 @@
       </w:pPr>
       <w:r>
         <w:rPr>
+          <w:noProof/>
           <w:lang w:val="pt-BR"/>
         </w:rPr>
         <w:drawing>
@@ -3990,6 +4074,7 @@
       </w:pPr>
       <w:r>
         <w:rPr>
+          <w:noProof/>
           <w:lang w:val="pt-BR"/>
         </w:rPr>
         <w:drawing>
@@ -4267,14 +4352,27 @@
             </w:rPr>
             <w:t xml:space="preserve"> </w:t>
           </w:r>
-          <w:fldSimple w:instr=" NUMPAGES  \* MERGEFORMAT ">
-            <w:r>
-              <w:rPr>
-                <w:rStyle w:val="Nmerodepgina"/>
-              </w:rPr>
-              <w:t>12</w:t>
-            </w:r>
-          </w:fldSimple>
+          <w:r>
+            <w:fldChar w:fldCharType="begin"/>
+          </w:r>
+          <w:r>
+            <w:instrText xml:space="preserve"> NUMPAGES  \* MERGEFORMAT </w:instrText>
+          </w:r>
+          <w:r>
+            <w:fldChar w:fldCharType="separate"/>
+          </w:r>
+          <w:r>
+            <w:rPr>
+              <w:rStyle w:val="Nmerodepgina"/>
+            </w:rPr>
+            <w:t>12</w:t>
+          </w:r>
+          <w:r>
+            <w:rPr>
+              <w:rStyle w:val="Nmerodepgina"/>
+            </w:rPr>
+            <w:fldChar w:fldCharType="end"/>
+          </w:r>
         </w:p>
       </w:tc>
     </w:tr>
@@ -5927,6 +6025,7 @@
   <w:style w:type="character" w:default="1" w:styleId="Fontepargpadro">
     <w:name w:val="Default Paragraph Font"/>
     <w:uiPriority w:val="1"/>
+    <w:semiHidden/>
     <w:unhideWhenUsed/>
   </w:style>
   <w:style w:type="table" w:default="1" w:styleId="Tabelanormal">

</xml_diff>

<commit_message>
Correções feitas. Close #90
</commit_message>
<xml_diff>
--- a/AnaliseProjeto/Documento de Arquitetura.docx
+++ b/AnaliseProjeto/Documento de Arquitetura.docx
@@ -3589,16 +3589,15 @@
       </w:pPr>
       <w:r>
         <w:rPr>
-          <w:noProof/>
           <w:sz w:val="24"/>
           <w:szCs w:val="24"/>
         </w:rPr>
         <w:lastRenderedPageBreak/>
         <w:drawing>
-          <wp:inline distT="0" distB="0" distL="0" distR="0" wp14:anchorId="2296B14C" wp14:editId="0A1C6D74">
-            <wp:extent cx="3143689" cy="3372321"/>
-            <wp:effectExtent l="0" t="0" r="0" b="0"/>
-            <wp:docPr id="2" name="Imagem 2"/>
+          <wp:inline distT="0" distB="0" distL="0" distR="0" wp14:anchorId="4529151B" wp14:editId="541B8B11">
+            <wp:extent cx="4391638" cy="2896004"/>
+            <wp:effectExtent l="0" t="0" r="9525" b="0"/>
+            <wp:docPr id="8" name="Imagem 8"/>
             <wp:cNvGraphicFramePr>
               <a:graphicFrameLocks xmlns:a="http://schemas.openxmlformats.org/drawingml/2006/main" noChangeAspect="1"/>
             </wp:cNvGraphicFramePr>
@@ -3618,7 +3617,7 @@
                   <pic:spPr>
                     <a:xfrm>
                       <a:off x="0" y="0"/>
-                      <a:ext cx="3143689" cy="3372321"/>
+                      <a:ext cx="4391638" cy="2896004"/>
                     </a:xfrm>
                     <a:prstGeom prst="rect">
                       <a:avLst/>
@@ -3630,6 +3629,8 @@
           </wp:inline>
         </w:drawing>
       </w:r>
+      <w:bookmarkStart w:id="32" w:name="_GoBack"/>
+      <w:bookmarkEnd w:id="32"/>
     </w:p>
     <w:p>
       <w:pPr>
@@ -3658,7 +3659,7 @@
           <w:lang w:val="pt-BR" w:eastAsia="pt-BR"/>
         </w:rPr>
       </w:pPr>
-      <w:bookmarkStart w:id="32" w:name="_Toc321036887"/>
+      <w:bookmarkStart w:id="33" w:name="_Toc321036887"/>
       <w:r>
         <w:rPr>
           <w:lang w:val="pt-BR"/>
@@ -3666,7 +3667,7 @@
         <w:lastRenderedPageBreak/>
         <w:t>Diagrama de componentes</w:t>
       </w:r>
-      <w:bookmarkEnd w:id="32"/>
+      <w:bookmarkEnd w:id="33"/>
     </w:p>
     <w:p>
       <w:pPr>
@@ -3716,8 +3717,6 @@
           </wp:inline>
         </w:drawing>
       </w:r>
-      <w:bookmarkStart w:id="33" w:name="_GoBack"/>
-      <w:bookmarkEnd w:id="33"/>
     </w:p>
     <w:p>
       <w:pPr>
@@ -4352,27 +4351,14 @@
             </w:rPr>
             <w:t xml:space="preserve"> </w:t>
           </w:r>
-          <w:r>
-            <w:fldChar w:fldCharType="begin"/>
-          </w:r>
-          <w:r>
-            <w:instrText xml:space="preserve"> NUMPAGES  \* MERGEFORMAT </w:instrText>
-          </w:r>
-          <w:r>
-            <w:fldChar w:fldCharType="separate"/>
-          </w:r>
-          <w:r>
-            <w:rPr>
-              <w:rStyle w:val="Nmerodepgina"/>
-            </w:rPr>
-            <w:t>12</w:t>
-          </w:r>
-          <w:r>
-            <w:rPr>
-              <w:rStyle w:val="Nmerodepgina"/>
-            </w:rPr>
-            <w:fldChar w:fldCharType="end"/>
-          </w:r>
+          <w:fldSimple w:instr=" NUMPAGES  \* MERGEFORMAT ">
+            <w:r>
+              <w:rPr>
+                <w:rStyle w:val="Nmerodepgina"/>
+              </w:rPr>
+              <w:t>12</w:t>
+            </w:r>
+          </w:fldSimple>
         </w:p>
       </w:tc>
     </w:tr>

</xml_diff>